<commit_message>
SE Übungen für Konfigurationsmanagement hinzugefügt
</commit_message>
<xml_diff>
--- a/Sebastian/SoftwareEngineering/Aufgaben/5_SoftwareEngineering_Konfigurationsmanagement.docx
+++ b/Sebastian/SoftwareEngineering/Aufgaben/5_SoftwareEngineering_Konfigurationsmanagement.docx
@@ -29,21 +29,155 @@
           <w:sz w:val="24"/>
           <w:szCs w:val="24"/>
         </w:rPr>
-        <w:t>Welche zwei agilen Vorgehensmodelle haben wir gelernt?</w:t>
+        <w:t>Du hast ein IntelliJ Projekt mit den unten aufgelisteten Dateien. Welche dieser Dateien sollten ins Konfigurationsmanagement aufgenommen werden und welche nicht?</w:t>
       </w:r>
     </w:p>
     <w:p>
       <w:pPr>
+        <w:pStyle w:val="Listenabsatz"/>
+        <w:numPr>
+          <w:ilvl w:val="0"/>
+          <w:numId w:val="14"/>
+        </w:numPr>
         <w:spacing w:line="254" w:lineRule="auto"/>
         <w:rPr>
           <w:sz w:val="24"/>
           <w:szCs w:val="24"/>
         </w:rPr>
       </w:pPr>
-    </w:p>
-    <w:p>
-      <w:pPr>
+      <w:r>
+        <w:rPr>
+          <w:sz w:val="24"/>
+          <w:szCs w:val="24"/>
+        </w:rPr>
+        <w:t>Main.java</w:t>
+      </w:r>
+    </w:p>
+    <w:p>
+      <w:pPr>
+        <w:pStyle w:val="Listenabsatz"/>
+        <w:numPr>
+          <w:ilvl w:val="0"/>
+          <w:numId w:val="14"/>
+        </w:numPr>
         <w:spacing w:line="254" w:lineRule="auto"/>
+        <w:rPr>
+          <w:sz w:val="24"/>
+          <w:szCs w:val="24"/>
+        </w:rPr>
+      </w:pPr>
+      <w:r>
+        <w:rPr>
+          <w:sz w:val="24"/>
+          <w:szCs w:val="24"/>
+        </w:rPr>
+        <w:t>Besprechungsnotizen_14-03-2018.txt</w:t>
+      </w:r>
+    </w:p>
+    <w:p>
+      <w:pPr>
+        <w:pStyle w:val="Listenabsatz"/>
+        <w:numPr>
+          <w:ilvl w:val="0"/>
+          <w:numId w:val="14"/>
+        </w:numPr>
+        <w:spacing w:line="254" w:lineRule="auto"/>
+        <w:rPr>
+          <w:sz w:val="24"/>
+          <w:szCs w:val="24"/>
+        </w:rPr>
+      </w:pPr>
+      <w:r>
+        <w:rPr>
+          <w:sz w:val="24"/>
+          <w:szCs w:val="24"/>
+        </w:rPr>
+        <w:t>Klassendiagramm.jpg</w:t>
+      </w:r>
+    </w:p>
+    <w:p>
+      <w:pPr>
+        <w:pStyle w:val="Listenabsatz"/>
+        <w:numPr>
+          <w:ilvl w:val="0"/>
+          <w:numId w:val="14"/>
+        </w:numPr>
+        <w:spacing w:line="254" w:lineRule="auto"/>
+        <w:rPr>
+          <w:sz w:val="24"/>
+          <w:szCs w:val="24"/>
+          <w:lang w:val="en-US"/>
+        </w:rPr>
+      </w:pPr>
+      <w:r>
+        <w:rPr>
+          <w:sz w:val="24"/>
+          <w:szCs w:val="24"/>
+          <w:lang w:val="en-US"/>
+        </w:rPr>
+        <w:t>local_settings_sebastian_generated.iml</w:t>
+      </w:r>
+    </w:p>
+    <w:p>
+      <w:pPr>
+        <w:pStyle w:val="Listenabsatz"/>
+        <w:numPr>
+          <w:ilvl w:val="0"/>
+          <w:numId w:val="14"/>
+        </w:numPr>
+        <w:spacing w:line="254" w:lineRule="auto"/>
+        <w:rPr>
+          <w:sz w:val="24"/>
+          <w:szCs w:val="24"/>
+          <w:lang w:val="en-US"/>
+        </w:rPr>
+      </w:pPr>
+      <w:r>
+        <w:rPr>
+          <w:sz w:val="24"/>
+          <w:szCs w:val="24"/>
+          <w:lang w:val="en-US"/>
+        </w:rPr>
+        <w:t>Makefile</w:t>
+      </w:r>
+    </w:p>
+    <w:p>
+      <w:pPr>
+        <w:pStyle w:val="Listenabsatz"/>
+        <w:numPr>
+          <w:ilvl w:val="0"/>
+          <w:numId w:val="14"/>
+        </w:numPr>
+        <w:spacing w:line="254" w:lineRule="auto"/>
+        <w:rPr>
+          <w:sz w:val="24"/>
+          <w:szCs w:val="24"/>
+        </w:rPr>
+      </w:pPr>
+      <w:r>
+        <w:rPr>
+          <w:sz w:val="24"/>
+          <w:szCs w:val="24"/>
+        </w:rPr>
+        <w:t>build.gradle</w:t>
+      </w:r>
+    </w:p>
+    <w:p>
+      <w:pPr>
+        <w:pStyle w:val="Listenabsatz"/>
+        <w:spacing w:line="254" w:lineRule="auto"/>
+        <w:ind w:left="1440"/>
+        <w:rPr>
+          <w:sz w:val="24"/>
+          <w:szCs w:val="24"/>
+        </w:rPr>
+      </w:pPr>
+    </w:p>
+    <w:p>
+      <w:pPr>
+        <w:pStyle w:val="Listenabsatz"/>
+        <w:spacing w:line="254" w:lineRule="auto"/>
+        <w:ind w:left="1440"/>
         <w:rPr>
           <w:sz w:val="24"/>
           <w:szCs w:val="24"/>
@@ -68,28 +202,13 @@
           <w:sz w:val="24"/>
           <w:szCs w:val="24"/>
         </w:rPr>
-        <w:t xml:space="preserve">Bei </w:t>
+        <w:t>Was ist "Lazy Copy"?</w:t>
       </w:r>
-      <w:proofErr w:type="spellStart"/>
-      <w:r>
-        <w:rPr>
-          <w:sz w:val="24"/>
-          <w:szCs w:val="24"/>
-        </w:rPr>
-        <w:t>xP</w:t>
-      </w:r>
-      <w:proofErr w:type="spellEnd"/>
-      <w:r>
-        <w:rPr>
-          <w:sz w:val="24"/>
-          <w:szCs w:val="24"/>
-        </w:rPr>
-        <w:t xml:space="preserve"> werden User Stories erstellt. Aus wessen Sicht werden diese User Stories verfasst? (Benutzer, Entwickler, Kunde, ...?)</w:t>
-      </w:r>
     </w:p>
     <w:p>
       <w:pPr>
         <w:pStyle w:val="Listenabsatz"/>
+        <w:spacing w:line="254" w:lineRule="auto"/>
         <w:rPr>
           <w:sz w:val="24"/>
           <w:szCs w:val="24"/>
@@ -99,14 +218,6 @@
     <w:p>
       <w:pPr>
         <w:pStyle w:val="Listenabsatz"/>
-        <w:rPr>
-          <w:sz w:val="24"/>
-          <w:szCs w:val="24"/>
-        </w:rPr>
-      </w:pPr>
-    </w:p>
-    <w:p>
-      <w:pPr>
         <w:spacing w:line="254" w:lineRule="auto"/>
         <w:rPr>
           <w:sz w:val="24"/>
@@ -132,59 +243,12 @@
           <w:sz w:val="24"/>
           <w:szCs w:val="24"/>
         </w:rPr>
-        <w:t xml:space="preserve">Was sind die Hauptunterschiede zwischen </w:t>
+        <w:t>Was ist ein "Tag" in Git?</w:t>
       </w:r>
-      <w:proofErr w:type="spellStart"/>
-      <w:r>
-        <w:rPr>
-          <w:sz w:val="24"/>
-          <w:szCs w:val="24"/>
-        </w:rPr>
-        <w:t>Scrum</w:t>
-      </w:r>
-      <w:proofErr w:type="spellEnd"/>
-      <w:r>
-        <w:rPr>
-          <w:sz w:val="24"/>
-          <w:szCs w:val="24"/>
-        </w:rPr>
-        <w:t xml:space="preserve"> und </w:t>
-      </w:r>
-      <w:proofErr w:type="spellStart"/>
-      <w:r>
-        <w:rPr>
-          <w:sz w:val="24"/>
-          <w:szCs w:val="24"/>
-        </w:rPr>
-        <w:t>eXtreme</w:t>
-      </w:r>
-      <w:proofErr w:type="spellEnd"/>
-      <w:r>
-        <w:rPr>
-          <w:sz w:val="24"/>
-          <w:szCs w:val="24"/>
-        </w:rPr>
-        <w:t xml:space="preserve"> </w:t>
-      </w:r>
-      <w:proofErr w:type="spellStart"/>
-      <w:r>
-        <w:rPr>
-          <w:sz w:val="24"/>
-          <w:szCs w:val="24"/>
-        </w:rPr>
-        <w:t>Programming</w:t>
-      </w:r>
-      <w:proofErr w:type="spellEnd"/>
-      <w:r>
-        <w:rPr>
-          <w:sz w:val="24"/>
-          <w:szCs w:val="24"/>
-        </w:rPr>
-        <w:t>?</w:t>
-      </w:r>
-    </w:p>
-    <w:p>
-      <w:pPr>
+    </w:p>
+    <w:p>
+      <w:pPr>
+        <w:pStyle w:val="Listenabsatz"/>
         <w:spacing w:line="254" w:lineRule="auto"/>
         <w:rPr>
           <w:sz w:val="24"/>
@@ -194,23 +258,13 @@
     </w:p>
     <w:p>
       <w:pPr>
+        <w:pStyle w:val="Listenabsatz"/>
         <w:spacing w:line="254" w:lineRule="auto"/>
         <w:rPr>
           <w:sz w:val="24"/>
           <w:szCs w:val="24"/>
         </w:rPr>
       </w:pPr>
-    </w:p>
-    <w:p>
-      <w:pPr>
-        <w:spacing w:line="254" w:lineRule="auto"/>
-        <w:rPr>
-          <w:sz w:val="24"/>
-          <w:szCs w:val="24"/>
-        </w:rPr>
-      </w:pPr>
-      <w:bookmarkStart w:id="0" w:name="_GoBack"/>
-      <w:bookmarkEnd w:id="0"/>
     </w:p>
     <w:p>
       <w:pPr>
@@ -230,58 +284,292 @@
           <w:sz w:val="24"/>
           <w:szCs w:val="24"/>
         </w:rPr>
-        <w:t xml:space="preserve">Was ist sowohl bei </w:t>
+        <w:t>Arbeitet Git mit Konfliktvermeidung (Pessimistisch), oder Konflikterkennung (Optimistisch)?</w:t>
       </w:r>
-      <w:proofErr w:type="spellStart"/>
-      <w:proofErr w:type="gramStart"/>
+    </w:p>
+    <w:p>
+      <w:pPr>
+        <w:pStyle w:val="Listenabsatz"/>
+        <w:spacing w:line="254" w:lineRule="auto"/>
+        <w:rPr>
+          <w:sz w:val="24"/>
+          <w:szCs w:val="24"/>
+        </w:rPr>
+      </w:pPr>
+    </w:p>
+    <w:p>
+      <w:pPr>
+        <w:pStyle w:val="Listenabsatz"/>
+        <w:spacing w:line="254" w:lineRule="auto"/>
+        <w:rPr>
+          <w:sz w:val="24"/>
+          <w:szCs w:val="24"/>
+        </w:rPr>
+      </w:pPr>
+    </w:p>
+    <w:p>
+      <w:pPr>
+        <w:pStyle w:val="Listenabsatz"/>
+        <w:numPr>
+          <w:ilvl w:val="0"/>
+          <w:numId w:val="13"/>
+        </w:numPr>
+        <w:spacing w:line="254" w:lineRule="auto"/>
+        <w:rPr>
+          <w:sz w:val="24"/>
+          <w:szCs w:val="24"/>
+        </w:rPr>
+      </w:pPr>
       <w:r>
         <w:rPr>
           <w:sz w:val="24"/>
           <w:szCs w:val="24"/>
         </w:rPr>
-        <w:t>Scrum</w:t>
+        <w:t xml:space="preserve">Ordne die </w:t>
       </w:r>
-      <w:proofErr w:type="spellEnd"/>
       <w:r>
         <w:rPr>
           <w:sz w:val="24"/>
           <w:szCs w:val="24"/>
         </w:rPr>
-        <w:t>,</w:t>
+        <w:t>untenstehenden</w:t>
       </w:r>
-      <w:proofErr w:type="gramEnd"/>
       <w:r>
         <w:rPr>
           <w:sz w:val="24"/>
           <w:szCs w:val="24"/>
         </w:rPr>
-        <w:t xml:space="preserve"> als auch bei </w:t>
+        <w:t xml:space="preserve"> Sachverhalte einer Release-Art zu (Major Release, Wartungs-Release, oder Patch Release?)</w:t>
       </w:r>
-      <w:proofErr w:type="spellStart"/>
+    </w:p>
+    <w:p>
+      <w:pPr>
+        <w:pStyle w:val="Listenabsatz"/>
+        <w:numPr>
+          <w:ilvl w:val="0"/>
+          <w:numId w:val="16"/>
+        </w:numPr>
+        <w:spacing w:line="254" w:lineRule="auto"/>
+        <w:rPr>
+          <w:sz w:val="24"/>
+          <w:szCs w:val="24"/>
+        </w:rPr>
+      </w:pPr>
       <w:r>
         <w:rPr>
           <w:sz w:val="24"/>
           <w:szCs w:val="24"/>
         </w:rPr>
-        <w:t>xP</w:t>
+        <w:t>Ein Fehler, durch den es nicht mehr möglich war, sich einzuloggen, wurde behoben.</w:t>
       </w:r>
-      <w:proofErr w:type="spellEnd"/>
+    </w:p>
+    <w:p>
+      <w:pPr>
+        <w:pStyle w:val="Listenabsatz"/>
+        <w:numPr>
+          <w:ilvl w:val="0"/>
+          <w:numId w:val="16"/>
+        </w:numPr>
+        <w:spacing w:line="254" w:lineRule="auto"/>
+        <w:rPr>
+          <w:sz w:val="24"/>
+          <w:szCs w:val="24"/>
+        </w:rPr>
+      </w:pPr>
       <w:r>
         <w:rPr>
           <w:sz w:val="24"/>
           <w:szCs w:val="24"/>
         </w:rPr>
-        <w:t xml:space="preserve"> sehr wichtig, wenn es um die Auswahl der Teammitglieder geht?</w:t>
+        <w:t>Das neue Kundenverwaltungssystem ist jetzt Live.</w:t>
       </w:r>
     </w:p>
     <w:p>
       <w:pPr>
         <w:pStyle w:val="Listenabsatz"/>
-        <w:rPr>
-          <w:sz w:val="24"/>
-          <w:szCs w:val="24"/>
-        </w:rPr>
-      </w:pPr>
+        <w:numPr>
+          <w:ilvl w:val="0"/>
+          <w:numId w:val="16"/>
+        </w:numPr>
+        <w:spacing w:line="254" w:lineRule="auto"/>
+        <w:rPr>
+          <w:sz w:val="24"/>
+          <w:szCs w:val="24"/>
+        </w:rPr>
+      </w:pPr>
+      <w:r>
+        <w:rPr>
+          <w:sz w:val="24"/>
+          <w:szCs w:val="24"/>
+        </w:rPr>
+        <w:t>Das Design des Login-Buttons wurde geändert.</w:t>
+      </w:r>
+    </w:p>
+    <w:p>
+      <w:pPr>
+        <w:pStyle w:val="Listenabsatz"/>
+        <w:spacing w:line="254" w:lineRule="auto"/>
+        <w:rPr>
+          <w:sz w:val="24"/>
+          <w:szCs w:val="24"/>
+        </w:rPr>
+      </w:pPr>
+    </w:p>
+    <w:p>
+      <w:pPr>
+        <w:pStyle w:val="Listenabsatz"/>
+        <w:spacing w:line="254" w:lineRule="auto"/>
+        <w:rPr>
+          <w:sz w:val="24"/>
+          <w:szCs w:val="24"/>
+        </w:rPr>
+      </w:pPr>
+    </w:p>
+    <w:p>
+      <w:pPr>
+        <w:pStyle w:val="Listenabsatz"/>
+        <w:numPr>
+          <w:ilvl w:val="0"/>
+          <w:numId w:val="13"/>
+        </w:numPr>
+        <w:spacing w:line="254" w:lineRule="auto"/>
+        <w:rPr>
+          <w:sz w:val="24"/>
+          <w:szCs w:val="24"/>
+        </w:rPr>
+      </w:pPr>
+      <w:r>
+        <w:rPr>
+          <w:sz w:val="24"/>
+          <w:szCs w:val="24"/>
+        </w:rPr>
+        <w:t xml:space="preserve">Du führst die </w:t>
+      </w:r>
+      <w:r>
+        <w:rPr>
+          <w:sz w:val="24"/>
+          <w:szCs w:val="24"/>
+        </w:rPr>
+        <w:t>untenstehenden</w:t>
+      </w:r>
+      <w:r>
+        <w:rPr>
+          <w:sz w:val="24"/>
+          <w:szCs w:val="24"/>
+        </w:rPr>
+        <w:t xml:space="preserve"> Git-Befehle nacheinander aus, nachdem du gerade die Datei supi.txt geändert hast. </w:t>
+      </w:r>
+    </w:p>
+    <w:p>
+      <w:pPr>
+        <w:pStyle w:val="Listenabsatz"/>
+        <w:spacing w:line="254" w:lineRule="auto"/>
+        <w:rPr>
+          <w:sz w:val="24"/>
+          <w:szCs w:val="24"/>
+        </w:rPr>
+      </w:pPr>
+      <w:r>
+        <w:rPr>
+          <w:sz w:val="24"/>
+          <w:szCs w:val="24"/>
+        </w:rPr>
+        <w:t>Nach welchem Befehl sind die Änderungen nicht mehr nur bei dir lokal, sondern auch auf dem zentralen Server?</w:t>
+      </w:r>
+    </w:p>
+    <w:p>
+      <w:pPr>
+        <w:pStyle w:val="Listenabsatz"/>
+        <w:spacing w:line="254" w:lineRule="auto"/>
+        <w:rPr>
+          <w:b/>
+          <w:i/>
+          <w:sz w:val="24"/>
+          <w:szCs w:val="24"/>
+        </w:rPr>
+      </w:pPr>
+      <w:r>
+        <w:rPr>
+          <w:b/>
+          <w:i/>
+          <w:sz w:val="24"/>
+          <w:szCs w:val="24"/>
+        </w:rPr>
+        <w:t>diff -&gt; add -&gt; commit -&gt; diff -&gt; push</w:t>
+      </w:r>
+    </w:p>
+    <w:p>
+      <w:pPr>
+        <w:spacing w:line="254" w:lineRule="auto"/>
+        <w:rPr>
+          <w:sz w:val="24"/>
+          <w:szCs w:val="24"/>
+        </w:rPr>
+      </w:pPr>
+    </w:p>
+    <w:p>
+      <w:pPr>
+        <w:pStyle w:val="Listenabsatz"/>
+        <w:numPr>
+          <w:ilvl w:val="0"/>
+          <w:numId w:val="13"/>
+        </w:numPr>
+        <w:spacing w:line="254" w:lineRule="auto"/>
+        <w:rPr>
+          <w:sz w:val="24"/>
+          <w:szCs w:val="24"/>
+        </w:rPr>
+      </w:pPr>
+      <w:r>
+        <w:rPr>
+          <w:sz w:val="24"/>
+          <w:szCs w:val="24"/>
+        </w:rPr>
+        <w:t>Dein Projekt hat zwei Branches. master und development.</w:t>
+      </w:r>
+    </w:p>
+    <w:p>
+      <w:pPr>
+        <w:pStyle w:val="Listenabsatz"/>
+        <w:spacing w:line="254" w:lineRule="auto"/>
+        <w:rPr>
+          <w:sz w:val="24"/>
+          <w:szCs w:val="24"/>
+        </w:rPr>
+      </w:pPr>
+      <w:r>
+        <w:rPr>
+          <w:sz w:val="24"/>
+          <w:szCs w:val="24"/>
+        </w:rPr>
+        <w:t>Du befindest dich gerade auf dem Branch "master" und führst den Befehl "git merge development" aus.</w:t>
+      </w:r>
+    </w:p>
+    <w:p>
+      <w:pPr>
+        <w:pStyle w:val="Listenabsatz"/>
+        <w:spacing w:line="254" w:lineRule="auto"/>
+        <w:rPr>
+          <w:sz w:val="24"/>
+          <w:szCs w:val="24"/>
+        </w:rPr>
+      </w:pPr>
+      <w:r>
+        <w:rPr>
+          <w:sz w:val="24"/>
+          <w:szCs w:val="24"/>
+        </w:rPr>
+        <w:t>Von wo nach wo wer</w:t>
+      </w:r>
+      <w:bookmarkStart w:id="0" w:name="_GoBack"/>
+      <w:bookmarkEnd w:id="0"/>
+      <w:r>
+        <w:rPr>
+          <w:sz w:val="24"/>
+          <w:szCs w:val="24"/>
+        </w:rPr>
+        <w:t>den die Änderungen gemerged? Also von master auf development, oder von development auf master?</w:t>
+      </w:r>
     </w:p>
     <w:p>
       <w:pPr>
@@ -800,6 +1088,92 @@
     </w:lvl>
   </w:abstractNum>
   <w:abstractNum w:abstractNumId="4" w15:restartNumberingAfterBreak="0">
+    <w:nsid w:val="4E2B1D8A"/>
+    <w:multiLevelType w:val="hybridMultilevel"/>
+    <w:tmpl w:val="E2707FBE"/>
+    <w:lvl w:ilvl="0" w:tplc="04070017">
+      <w:start w:val="1"/>
+      <w:numFmt w:val="lowerLetter"/>
+      <w:lvlText w:val="%1)"/>
+      <w:lvlJc w:val="left"/>
+      <w:pPr>
+        <w:ind w:left="1440" w:hanging="360"/>
+      </w:pPr>
+    </w:lvl>
+    <w:lvl w:ilvl="1" w:tplc="04070019" w:tentative="1">
+      <w:start w:val="1"/>
+      <w:numFmt w:val="lowerLetter"/>
+      <w:lvlText w:val="%2."/>
+      <w:lvlJc w:val="left"/>
+      <w:pPr>
+        <w:ind w:left="2160" w:hanging="360"/>
+      </w:pPr>
+    </w:lvl>
+    <w:lvl w:ilvl="2" w:tplc="0407001B" w:tentative="1">
+      <w:start w:val="1"/>
+      <w:numFmt w:val="lowerRoman"/>
+      <w:lvlText w:val="%3."/>
+      <w:lvlJc w:val="right"/>
+      <w:pPr>
+        <w:ind w:left="2880" w:hanging="180"/>
+      </w:pPr>
+    </w:lvl>
+    <w:lvl w:ilvl="3" w:tplc="0407000F" w:tentative="1">
+      <w:start w:val="1"/>
+      <w:numFmt w:val="decimal"/>
+      <w:lvlText w:val="%4."/>
+      <w:lvlJc w:val="left"/>
+      <w:pPr>
+        <w:ind w:left="3600" w:hanging="360"/>
+      </w:pPr>
+    </w:lvl>
+    <w:lvl w:ilvl="4" w:tplc="04070019" w:tentative="1">
+      <w:start w:val="1"/>
+      <w:numFmt w:val="lowerLetter"/>
+      <w:lvlText w:val="%5."/>
+      <w:lvlJc w:val="left"/>
+      <w:pPr>
+        <w:ind w:left="4320" w:hanging="360"/>
+      </w:pPr>
+    </w:lvl>
+    <w:lvl w:ilvl="5" w:tplc="0407001B" w:tentative="1">
+      <w:start w:val="1"/>
+      <w:numFmt w:val="lowerRoman"/>
+      <w:lvlText w:val="%6."/>
+      <w:lvlJc w:val="right"/>
+      <w:pPr>
+        <w:ind w:left="5040" w:hanging="180"/>
+      </w:pPr>
+    </w:lvl>
+    <w:lvl w:ilvl="6" w:tplc="0407000F" w:tentative="1">
+      <w:start w:val="1"/>
+      <w:numFmt w:val="decimal"/>
+      <w:lvlText w:val="%7."/>
+      <w:lvlJc w:val="left"/>
+      <w:pPr>
+        <w:ind w:left="5760" w:hanging="360"/>
+      </w:pPr>
+    </w:lvl>
+    <w:lvl w:ilvl="7" w:tplc="04070019" w:tentative="1">
+      <w:start w:val="1"/>
+      <w:numFmt w:val="lowerLetter"/>
+      <w:lvlText w:val="%8."/>
+      <w:lvlJc w:val="left"/>
+      <w:pPr>
+        <w:ind w:left="6480" w:hanging="360"/>
+      </w:pPr>
+    </w:lvl>
+    <w:lvl w:ilvl="8" w:tplc="0407001B" w:tentative="1">
+      <w:start w:val="1"/>
+      <w:numFmt w:val="lowerRoman"/>
+      <w:lvlText w:val="%9."/>
+      <w:lvlJc w:val="right"/>
+      <w:pPr>
+        <w:ind w:left="7200" w:hanging="180"/>
+      </w:pPr>
+    </w:lvl>
+  </w:abstractNum>
+  <w:abstractNum w:abstractNumId="5" w15:restartNumberingAfterBreak="0">
     <w:nsid w:val="53E550B7"/>
     <w:multiLevelType w:val="multilevel"/>
     <w:tmpl w:val="69545668"/>
@@ -912,7 +1286,7 @@
       </w:rPr>
     </w:lvl>
   </w:abstractNum>
-  <w:abstractNum w:abstractNumId="5" w15:restartNumberingAfterBreak="0">
+  <w:abstractNum w:abstractNumId="6" w15:restartNumberingAfterBreak="0">
     <w:nsid w:val="56721C69"/>
     <w:multiLevelType w:val="hybridMultilevel"/>
     <w:tmpl w:val="995E227C"/>
@@ -1001,7 +1375,7 @@
       </w:pPr>
     </w:lvl>
   </w:abstractNum>
-  <w:abstractNum w:abstractNumId="6" w15:restartNumberingAfterBreak="0">
+  <w:abstractNum w:abstractNumId="7" w15:restartNumberingAfterBreak="0">
     <w:nsid w:val="5C0D36CD"/>
     <w:multiLevelType w:val="multilevel"/>
     <w:tmpl w:val="2E20ED5A"/>
@@ -1114,7 +1488,7 @@
       </w:rPr>
     </w:lvl>
   </w:abstractNum>
-  <w:abstractNum w:abstractNumId="7" w15:restartNumberingAfterBreak="0">
+  <w:abstractNum w:abstractNumId="8" w15:restartNumberingAfterBreak="0">
     <w:nsid w:val="60560006"/>
     <w:multiLevelType w:val="hybridMultilevel"/>
     <w:tmpl w:val="00169ADE"/>
@@ -1203,7 +1577,7 @@
       </w:pPr>
     </w:lvl>
   </w:abstractNum>
-  <w:abstractNum w:abstractNumId="8" w15:restartNumberingAfterBreak="0">
+  <w:abstractNum w:abstractNumId="9" w15:restartNumberingAfterBreak="0">
     <w:nsid w:val="64347531"/>
     <w:multiLevelType w:val="hybridMultilevel"/>
     <w:tmpl w:val="5E0A3962"/>
@@ -1292,7 +1666,7 @@
       </w:pPr>
     </w:lvl>
   </w:abstractNum>
-  <w:abstractNum w:abstractNumId="9" w15:restartNumberingAfterBreak="0">
+  <w:abstractNum w:abstractNumId="10" w15:restartNumberingAfterBreak="0">
     <w:nsid w:val="6B7A7424"/>
     <w:multiLevelType w:val="hybridMultilevel"/>
     <w:tmpl w:val="49743A66"/>
@@ -1381,7 +1755,7 @@
       </w:pPr>
     </w:lvl>
   </w:abstractNum>
-  <w:abstractNum w:abstractNumId="10" w15:restartNumberingAfterBreak="0">
+  <w:abstractNum w:abstractNumId="11" w15:restartNumberingAfterBreak="0">
     <w:nsid w:val="70D74119"/>
     <w:multiLevelType w:val="multilevel"/>
     <w:tmpl w:val="5A7A8296"/>
@@ -1512,7 +1886,7 @@
       </w:rPr>
     </w:lvl>
   </w:abstractNum>
-  <w:abstractNum w:abstractNumId="11" w15:restartNumberingAfterBreak="0">
+  <w:abstractNum w:abstractNumId="12" w15:restartNumberingAfterBreak="0">
     <w:nsid w:val="71F74EA7"/>
     <w:multiLevelType w:val="hybridMultilevel"/>
     <w:tmpl w:val="9A120ED2"/>
@@ -1601,29 +1975,228 @@
       </w:pPr>
     </w:lvl>
   </w:abstractNum>
+  <w:abstractNum w:abstractNumId="13" w15:restartNumberingAfterBreak="0">
+    <w:nsid w:val="79FC08F6"/>
+    <w:multiLevelType w:val="hybridMultilevel"/>
+    <w:tmpl w:val="D1D67A8C"/>
+    <w:lvl w:ilvl="0" w:tplc="04070011">
+      <w:start w:val="1"/>
+      <w:numFmt w:val="decimal"/>
+      <w:lvlText w:val="%1)"/>
+      <w:lvlJc w:val="left"/>
+      <w:pPr>
+        <w:ind w:left="1440" w:hanging="360"/>
+      </w:pPr>
+    </w:lvl>
+    <w:lvl w:ilvl="1" w:tplc="04070019" w:tentative="1">
+      <w:start w:val="1"/>
+      <w:numFmt w:val="lowerLetter"/>
+      <w:lvlText w:val="%2."/>
+      <w:lvlJc w:val="left"/>
+      <w:pPr>
+        <w:ind w:left="2160" w:hanging="360"/>
+      </w:pPr>
+    </w:lvl>
+    <w:lvl w:ilvl="2" w:tplc="0407001B" w:tentative="1">
+      <w:start w:val="1"/>
+      <w:numFmt w:val="lowerRoman"/>
+      <w:lvlText w:val="%3."/>
+      <w:lvlJc w:val="right"/>
+      <w:pPr>
+        <w:ind w:left="2880" w:hanging="180"/>
+      </w:pPr>
+    </w:lvl>
+    <w:lvl w:ilvl="3" w:tplc="0407000F" w:tentative="1">
+      <w:start w:val="1"/>
+      <w:numFmt w:val="decimal"/>
+      <w:lvlText w:val="%4."/>
+      <w:lvlJc w:val="left"/>
+      <w:pPr>
+        <w:ind w:left="3600" w:hanging="360"/>
+      </w:pPr>
+    </w:lvl>
+    <w:lvl w:ilvl="4" w:tplc="04070019" w:tentative="1">
+      <w:start w:val="1"/>
+      <w:numFmt w:val="lowerLetter"/>
+      <w:lvlText w:val="%5."/>
+      <w:lvlJc w:val="left"/>
+      <w:pPr>
+        <w:ind w:left="4320" w:hanging="360"/>
+      </w:pPr>
+    </w:lvl>
+    <w:lvl w:ilvl="5" w:tplc="0407001B" w:tentative="1">
+      <w:start w:val="1"/>
+      <w:numFmt w:val="lowerRoman"/>
+      <w:lvlText w:val="%6."/>
+      <w:lvlJc w:val="right"/>
+      <w:pPr>
+        <w:ind w:left="5040" w:hanging="180"/>
+      </w:pPr>
+    </w:lvl>
+    <w:lvl w:ilvl="6" w:tplc="0407000F" w:tentative="1">
+      <w:start w:val="1"/>
+      <w:numFmt w:val="decimal"/>
+      <w:lvlText w:val="%7."/>
+      <w:lvlJc w:val="left"/>
+      <w:pPr>
+        <w:ind w:left="5760" w:hanging="360"/>
+      </w:pPr>
+    </w:lvl>
+    <w:lvl w:ilvl="7" w:tplc="04070019" w:tentative="1">
+      <w:start w:val="1"/>
+      <w:numFmt w:val="lowerLetter"/>
+      <w:lvlText w:val="%8."/>
+      <w:lvlJc w:val="left"/>
+      <w:pPr>
+        <w:ind w:left="6480" w:hanging="360"/>
+      </w:pPr>
+    </w:lvl>
+    <w:lvl w:ilvl="8" w:tplc="0407001B" w:tentative="1">
+      <w:start w:val="1"/>
+      <w:numFmt w:val="lowerRoman"/>
+      <w:lvlText w:val="%9."/>
+      <w:lvlJc w:val="right"/>
+      <w:pPr>
+        <w:ind w:left="7200" w:hanging="180"/>
+      </w:pPr>
+    </w:lvl>
+  </w:abstractNum>
+  <w:abstractNum w:abstractNumId="14" w15:restartNumberingAfterBreak="0">
+    <w:nsid w:val="7C947E50"/>
+    <w:multiLevelType w:val="hybridMultilevel"/>
+    <w:tmpl w:val="3DC87A50"/>
+    <w:lvl w:ilvl="0" w:tplc="04070001">
+      <w:start w:val="1"/>
+      <w:numFmt w:val="bullet"/>
+      <w:lvlText w:val=""/>
+      <w:lvlJc w:val="left"/>
+      <w:pPr>
+        <w:ind w:left="1440" w:hanging="360"/>
+      </w:pPr>
+      <w:rPr>
+        <w:rFonts w:ascii="Symbol" w:hAnsi="Symbol" w:hint="default"/>
+      </w:rPr>
+    </w:lvl>
+    <w:lvl w:ilvl="1" w:tplc="04070003" w:tentative="1">
+      <w:start w:val="1"/>
+      <w:numFmt w:val="bullet"/>
+      <w:lvlText w:val="o"/>
+      <w:lvlJc w:val="left"/>
+      <w:pPr>
+        <w:ind w:left="2160" w:hanging="360"/>
+      </w:pPr>
+      <w:rPr>
+        <w:rFonts w:ascii="Courier New" w:hAnsi="Courier New" w:cs="Courier New" w:hint="default"/>
+      </w:rPr>
+    </w:lvl>
+    <w:lvl w:ilvl="2" w:tplc="04070005" w:tentative="1">
+      <w:start w:val="1"/>
+      <w:numFmt w:val="bullet"/>
+      <w:lvlText w:val=""/>
+      <w:lvlJc w:val="left"/>
+      <w:pPr>
+        <w:ind w:left="2880" w:hanging="360"/>
+      </w:pPr>
+      <w:rPr>
+        <w:rFonts w:ascii="Wingdings" w:hAnsi="Wingdings" w:hint="default"/>
+      </w:rPr>
+    </w:lvl>
+    <w:lvl w:ilvl="3" w:tplc="04070001" w:tentative="1">
+      <w:start w:val="1"/>
+      <w:numFmt w:val="bullet"/>
+      <w:lvlText w:val=""/>
+      <w:lvlJc w:val="left"/>
+      <w:pPr>
+        <w:ind w:left="3600" w:hanging="360"/>
+      </w:pPr>
+      <w:rPr>
+        <w:rFonts w:ascii="Symbol" w:hAnsi="Symbol" w:hint="default"/>
+      </w:rPr>
+    </w:lvl>
+    <w:lvl w:ilvl="4" w:tplc="04070003" w:tentative="1">
+      <w:start w:val="1"/>
+      <w:numFmt w:val="bullet"/>
+      <w:lvlText w:val="o"/>
+      <w:lvlJc w:val="left"/>
+      <w:pPr>
+        <w:ind w:left="4320" w:hanging="360"/>
+      </w:pPr>
+      <w:rPr>
+        <w:rFonts w:ascii="Courier New" w:hAnsi="Courier New" w:cs="Courier New" w:hint="default"/>
+      </w:rPr>
+    </w:lvl>
+    <w:lvl w:ilvl="5" w:tplc="04070005" w:tentative="1">
+      <w:start w:val="1"/>
+      <w:numFmt w:val="bullet"/>
+      <w:lvlText w:val=""/>
+      <w:lvlJc w:val="left"/>
+      <w:pPr>
+        <w:ind w:left="5040" w:hanging="360"/>
+      </w:pPr>
+      <w:rPr>
+        <w:rFonts w:ascii="Wingdings" w:hAnsi="Wingdings" w:hint="default"/>
+      </w:rPr>
+    </w:lvl>
+    <w:lvl w:ilvl="6" w:tplc="04070001" w:tentative="1">
+      <w:start w:val="1"/>
+      <w:numFmt w:val="bullet"/>
+      <w:lvlText w:val=""/>
+      <w:lvlJc w:val="left"/>
+      <w:pPr>
+        <w:ind w:left="5760" w:hanging="360"/>
+      </w:pPr>
+      <w:rPr>
+        <w:rFonts w:ascii="Symbol" w:hAnsi="Symbol" w:hint="default"/>
+      </w:rPr>
+    </w:lvl>
+    <w:lvl w:ilvl="7" w:tplc="04070003" w:tentative="1">
+      <w:start w:val="1"/>
+      <w:numFmt w:val="bullet"/>
+      <w:lvlText w:val="o"/>
+      <w:lvlJc w:val="left"/>
+      <w:pPr>
+        <w:ind w:left="6480" w:hanging="360"/>
+      </w:pPr>
+      <w:rPr>
+        <w:rFonts w:ascii="Courier New" w:hAnsi="Courier New" w:cs="Courier New" w:hint="default"/>
+      </w:rPr>
+    </w:lvl>
+    <w:lvl w:ilvl="8" w:tplc="04070005" w:tentative="1">
+      <w:start w:val="1"/>
+      <w:numFmt w:val="bullet"/>
+      <w:lvlText w:val=""/>
+      <w:lvlJc w:val="left"/>
+      <w:pPr>
+        <w:ind w:left="7200" w:hanging="360"/>
+      </w:pPr>
+      <w:rPr>
+        <w:rFonts w:ascii="Wingdings" w:hAnsi="Wingdings" w:hint="default"/>
+      </w:rPr>
+    </w:lvl>
+  </w:abstractNum>
   <w:num w:numId="1">
-    <w:abstractNumId w:val="6"/>
+    <w:abstractNumId w:val="7"/>
   </w:num>
   <w:num w:numId="2">
+    <w:abstractNumId w:val="10"/>
+  </w:num>
+  <w:num w:numId="3">
+    <w:abstractNumId w:val="8"/>
+  </w:num>
+  <w:num w:numId="4">
     <w:abstractNumId w:val="9"/>
   </w:num>
-  <w:num w:numId="3">
-    <w:abstractNumId w:val="7"/>
-  </w:num>
-  <w:num w:numId="4">
-    <w:abstractNumId w:val="8"/>
-  </w:num>
   <w:num w:numId="5">
-    <w:abstractNumId w:val="5"/>
+    <w:abstractNumId w:val="6"/>
   </w:num>
   <w:num w:numId="6">
     <w:abstractNumId w:val="3"/>
   </w:num>
   <w:num w:numId="7">
-    <w:abstractNumId w:val="4"/>
+    <w:abstractNumId w:val="5"/>
   </w:num>
   <w:num w:numId="8">
-    <w:abstractNumId w:val="10"/>
+    <w:abstractNumId w:val="11"/>
   </w:num>
   <w:num w:numId="9">
     <w:abstractNumId w:val="2"/>
@@ -1635,10 +2208,10 @@
     <w:abstractNumId w:val="1"/>
   </w:num>
   <w:num w:numId="12">
-    <w:abstractNumId w:val="11"/>
+    <w:abstractNumId w:val="12"/>
   </w:num>
   <w:num w:numId="13">
-    <w:abstractNumId w:val="11"/>
+    <w:abstractNumId w:val="12"/>
     <w:lvlOverride w:ilvl="0">
       <w:startOverride w:val="1"/>
     </w:lvlOverride>
@@ -1666,6 +2239,15 @@
     <w:lvlOverride w:ilvl="8">
       <w:startOverride w:val="1"/>
     </w:lvlOverride>
+  </w:num>
+  <w:num w:numId="14">
+    <w:abstractNumId w:val="14"/>
+  </w:num>
+  <w:num w:numId="15">
+    <w:abstractNumId w:val="13"/>
+  </w:num>
+  <w:num w:numId="16">
+    <w:abstractNumId w:val="4"/>
   </w:num>
 </w:numbering>
 </file>
@@ -1793,6 +2375,7 @@
     <w:lsdException w:name="HTML Sample" w:semiHidden="1" w:unhideWhenUsed="1"/>
     <w:lsdException w:name="HTML Typewriter" w:semiHidden="1" w:unhideWhenUsed="1"/>
     <w:lsdException w:name="HTML Variable" w:semiHidden="1" w:unhideWhenUsed="1"/>
+    <w:lsdException w:name="Normal Table" w:semiHidden="1" w:unhideWhenUsed="1"/>
     <w:lsdException w:name="annotation subject" w:semiHidden="1" w:unhideWhenUsed="1"/>
     <w:lsdException w:name="No List" w:semiHidden="1" w:unhideWhenUsed="1"/>
     <w:lsdException w:name="Outline List 1" w:semiHidden="1" w:unhideWhenUsed="1"/>
@@ -1839,8 +2422,10 @@
     <w:lsdException w:name="Table Subtle 2" w:semiHidden="1" w:unhideWhenUsed="1"/>
     <w:lsdException w:name="Table Web 1" w:semiHidden="1" w:unhideWhenUsed="1"/>
     <w:lsdException w:name="Table Web 2" w:semiHidden="1" w:unhideWhenUsed="1"/>
+    <w:lsdException w:name="Table Web 3" w:semiHidden="1" w:unhideWhenUsed="1"/>
     <w:lsdException w:name="Balloon Text" w:semiHidden="1" w:unhideWhenUsed="1"/>
     <w:lsdException w:name="Table Grid" w:uiPriority="39"/>
+    <w:lsdException w:name="Table Theme" w:semiHidden="1" w:unhideWhenUsed="1"/>
     <w:lsdException w:name="Placeholder Text" w:semiHidden="1"/>
     <w:lsdException w:name="No Spacing" w:uiPriority="1" w:qFormat="1"/>
     <w:lsdException w:name="Light Shading" w:uiPriority="60"/>
@@ -2670,7 +3255,7 @@
 </file>
 
 <file path=customXml/itemProps1.xml><?xml version="1.0" encoding="utf-8"?>
-<ds:datastoreItem xmlns:ds="http://schemas.openxmlformats.org/officeDocument/2006/customXml" ds:itemID="{B1CA81D8-0814-4AA5-B880-8C16119EE1B7}">
+<ds:datastoreItem xmlns:ds="http://schemas.openxmlformats.org/officeDocument/2006/customXml" ds:itemID="{FF922ED8-8C23-47AD-AAAB-36F001868096}">
   <ds:schemaRefs>
     <ds:schemaRef ds:uri="http://schemas.openxmlformats.org/officeDocument/2006/bibliography"/>
   </ds:schemaRefs>

</xml_diff>